<commit_message>
fix: add spcial case juege to illega_octal_const
</commit_message>
<xml_diff>
--- a/exp3/编译原理课程实践实验报告.docx
+++ b/exp3/编译原理课程实践实验报告.docx
@@ -362,25 +362,24 @@
         <w:ind w:firstLine="1800" w:firstLineChars="500"/>
         <w:jc w:val="left"/>
         <w:rPr>
+          <w:rFonts w:hint="eastAsia" w:ascii="宋体" w:hAnsi="宋体"/>
+          <w:sz w:val="36"/>
+          <w:szCs w:val="36"/>
+        </w:rPr>
+      </w:pPr>
+      <w:r>
+        <w:rPr>
+          <w:rFonts w:hint="eastAsia" w:ascii="宋体" w:hAnsi="宋体"/>
+          <w:sz w:val="36"/>
+          <w:szCs w:val="36"/>
+        </w:rPr>
+        <w:t xml:space="preserve">题 </w:t>
+      </w:r>
+      <w:r>
+        <w:rPr>
           <w:rFonts w:ascii="宋体" w:hAnsi="宋体"/>
           <w:sz w:val="36"/>
           <w:szCs w:val="36"/>
-          <w:u w:val="single"/>
-        </w:rPr>
-      </w:pPr>
-      <w:r>
-        <w:rPr>
-          <w:rFonts w:hint="eastAsia" w:ascii="宋体" w:hAnsi="宋体"/>
-          <w:sz w:val="36"/>
-          <w:szCs w:val="36"/>
-        </w:rPr>
-        <w:t xml:space="preserve">题 </w:t>
-      </w:r>
-      <w:r>
-        <w:rPr>
-          <w:rFonts w:ascii="宋体" w:hAnsi="宋体"/>
-          <w:sz w:val="36"/>
-          <w:szCs w:val="36"/>
         </w:rPr>
         <w:t xml:space="preserve">   </w:t>
       </w:r>
@@ -397,19 +396,9 @@
           <w:rFonts w:hint="eastAsia" w:ascii="宋体" w:hAnsi="宋体"/>
           <w:sz w:val="36"/>
           <w:szCs w:val="36"/>
-          <w:u w:val="single"/>
-        </w:rPr>
-        <w:t xml:space="preserve">     </w:t>
-      </w:r>
-      <w:r>
-        <w:rPr>
-          <w:rFonts w:hint="eastAsia" w:ascii="宋体" w:hAnsi="宋体"/>
-          <w:sz w:val="36"/>
-          <w:szCs w:val="36"/>
-          <w:u w:val="single"/>
-          <w:lang w:val="en-US" w:eastAsia="zh-CN"/>
-        </w:rPr>
-        <w:t xml:space="preserve">                </w:t>
+          <w:lang w:val="en-US" w:eastAsia="zh-CN"/>
+        </w:rPr>
+        <w:t>实验3 词法分析</w:t>
       </w:r>
     </w:p>
     <w:p>
@@ -452,6 +441,15 @@
           <w:rFonts w:hint="eastAsia" w:ascii="宋体" w:hAnsi="宋体"/>
           <w:sz w:val="36"/>
           <w:szCs w:val="36"/>
+          <w:lang w:val="en-US" w:eastAsia="zh-CN"/>
+        </w:rPr>
+        <w:t>计算机学院</w:t>
+      </w:r>
+      <w:r>
+        <w:rPr>
+          <w:rFonts w:hint="eastAsia" w:ascii="宋体" w:hAnsi="宋体"/>
+          <w:sz w:val="36"/>
+          <w:szCs w:val="36"/>
           <w:u w:val="single"/>
         </w:rPr>
         <w:t xml:space="preserve">     </w:t>
@@ -506,19 +504,19 @@
           <w:rFonts w:hint="eastAsia" w:ascii="宋体" w:hAnsi="宋体"/>
           <w:sz w:val="36"/>
           <w:szCs w:val="36"/>
+          <w:lang w:val="en-US" w:eastAsia="zh-CN"/>
+        </w:rPr>
+        <w:t>计算机科学与技术</w:t>
+      </w:r>
+      <w:r>
+        <w:rPr>
+          <w:rFonts w:hint="eastAsia" w:ascii="宋体" w:hAnsi="宋体"/>
+          <w:sz w:val="36"/>
+          <w:szCs w:val="36"/>
           <w:u w:val="single"/>
-        </w:rPr>
-        <w:t xml:space="preserve">     </w:t>
-      </w:r>
-      <w:r>
-        <w:rPr>
-          <w:rFonts w:hint="eastAsia" w:ascii="宋体" w:hAnsi="宋体"/>
-          <w:sz w:val="36"/>
-          <w:szCs w:val="36"/>
-          <w:u w:val="single"/>
-          <w:lang w:val="en-US" w:eastAsia="zh-CN"/>
-        </w:rPr>
-        <w:t xml:space="preserve">                </w:t>
+          <w:lang w:val="en-US" w:eastAsia="zh-CN"/>
+        </w:rPr>
+        <w:t xml:space="preserve">               </w:t>
       </w:r>
     </w:p>
     <w:p>
@@ -561,6 +559,15 @@
           <w:rFonts w:hint="eastAsia" w:ascii="宋体" w:hAnsi="宋体"/>
           <w:sz w:val="36"/>
           <w:szCs w:val="36"/>
+          <w:lang w:val="en-US" w:eastAsia="zh-CN"/>
+        </w:rPr>
+        <w:t>21052314</w:t>
+      </w:r>
+      <w:r>
+        <w:rPr>
+          <w:rFonts w:hint="eastAsia" w:ascii="宋体" w:hAnsi="宋体"/>
+          <w:sz w:val="36"/>
+          <w:szCs w:val="36"/>
           <w:u w:val="single"/>
         </w:rPr>
         <w:t xml:space="preserve">     </w:t>
@@ -573,7 +580,7 @@
           <w:u w:val="single"/>
           <w:lang w:val="en-US" w:eastAsia="zh-CN"/>
         </w:rPr>
-        <w:t xml:space="preserve">                </w:t>
+        <w:t xml:space="preserve">      </w:t>
       </w:r>
     </w:p>
     <w:p>
@@ -615,6 +622,15 @@
           <w:rFonts w:hint="eastAsia" w:ascii="宋体" w:hAnsi="宋体"/>
           <w:sz w:val="36"/>
           <w:szCs w:val="36"/>
+          <w:lang w:val="en-US" w:eastAsia="zh-CN"/>
+        </w:rPr>
+        <w:t>21051408</w:t>
+      </w:r>
+      <w:r>
+        <w:rPr>
+          <w:rFonts w:hint="eastAsia" w:ascii="宋体" w:hAnsi="宋体"/>
+          <w:sz w:val="36"/>
+          <w:szCs w:val="36"/>
           <w:u w:val="single"/>
         </w:rPr>
         <w:t xml:space="preserve">     </w:t>
@@ -669,6 +685,15 @@
           <w:rFonts w:hint="eastAsia" w:ascii="宋体" w:hAnsi="宋体"/>
           <w:sz w:val="36"/>
           <w:szCs w:val="36"/>
+          <w:lang w:val="en-US" w:eastAsia="zh-CN"/>
+        </w:rPr>
+        <w:t>蔡龙祥</w:t>
+      </w:r>
+      <w:r>
+        <w:rPr>
+          <w:rFonts w:hint="eastAsia" w:ascii="宋体" w:hAnsi="宋体"/>
+          <w:sz w:val="36"/>
+          <w:szCs w:val="36"/>
           <w:u w:val="single"/>
         </w:rPr>
         <w:t xml:space="preserve">     </w:t>
@@ -702,6 +727,15 @@
           <w:szCs w:val="36"/>
         </w:rPr>
         <w:t>完成日期：</w:t>
+      </w:r>
+      <w:r>
+        <w:rPr>
+          <w:rFonts w:hint="eastAsia" w:ascii="宋体" w:hAnsi="宋体"/>
+          <w:sz w:val="36"/>
+          <w:szCs w:val="36"/>
+          <w:lang w:val="en-US" w:eastAsia="zh-CN"/>
+        </w:rPr>
+        <w:t>2023-11-9</w:t>
       </w:r>
       <w:r>
         <w:rPr>
@@ -776,44 +810,29 @@
       <w:r>
         <w:rPr>
           <w:rFonts w:hint="eastAsia"/>
-          <w:lang w:eastAsia="zh-CN"/>
-        </w:rPr>
-        <w:t>。。。。。。</w:t>
-      </w:r>
-      <w:r>
-        <w:rPr>
-          <w:rFonts w:hint="eastAsia"/>
-        </w:rPr>
-        <w:t>。</w:t>
-      </w:r>
-    </w:p>
-    <w:p>
-      <w:pPr>
-        <w:ind w:left="420"/>
-        <w:rPr>
-          <w:rFonts w:hint="eastAsia"/>
-        </w:rPr>
-      </w:pPr>
-    </w:p>
-    <w:p>
-      <w:pPr>
-        <w:ind w:left="420"/>
-        <w:rPr>
-          <w:rFonts w:hint="eastAsia"/>
-        </w:rPr>
-      </w:pPr>
-    </w:p>
-    <w:p>
-      <w:pPr>
-        <w:ind w:left="420"/>
-        <w:rPr>
-          <w:rFonts w:hint="eastAsia"/>
-        </w:rPr>
-      </w:pPr>
-    </w:p>
-    <w:p>
-      <w:pPr>
-        <w:ind w:left="420"/>
+          <w:lang w:val="en-US" w:eastAsia="zh-CN"/>
+        </w:rPr>
+        <w:t>在熟悉SySy文法的基础上,编写⼀个程序，对使⽤SysY语⾔书写的源代码进⾏词法分析</w:t>
+      </w:r>
+    </w:p>
+    <w:p>
+      <w:pPr>
+        <w:ind w:left="420"/>
+        <w:rPr>
+          <w:rFonts w:hint="eastAsia"/>
+        </w:rPr>
+      </w:pPr>
+      <w:r>
+        <w:rPr>
+          <w:rFonts w:hint="eastAsia"/>
+          <w:lang w:val="en-US" w:eastAsia="zh-CN"/>
+        </w:rPr>
+        <w:t>程序要能够查出SysY源代码中可能包含的词法错误</w:t>
+      </w:r>
+    </w:p>
+    <w:p>
+      <w:pPr>
+        <w:ind w:firstLine="420" w:firstLineChars="0"/>
         <w:rPr>
           <w:rFonts w:hint="eastAsia"/>
         </w:rPr>
@@ -868,65 +887,52 @@
         <w:ind w:left="420"/>
         <w:rPr>
           <w:rFonts w:hint="eastAsia"/>
-        </w:rPr>
-      </w:pPr>
-      <w:r>
-        <w:rPr>
-          <w:rFonts w:hint="eastAsia"/>
-          <w:lang w:eastAsia="zh-CN"/>
-        </w:rPr>
-        <w:t>。。。。。。</w:t>
-      </w:r>
-      <w:r>
-        <w:rPr>
-          <w:rFonts w:hint="eastAsia"/>
-        </w:rPr>
-        <w:t>。</w:t>
-      </w:r>
-    </w:p>
-    <w:p>
-      <w:pPr>
-        <w:ind w:left="420"/>
-        <w:rPr>
-          <w:rFonts w:hint="eastAsia"/>
-        </w:rPr>
-      </w:pPr>
-    </w:p>
-    <w:p>
-      <w:pPr>
-        <w:ind w:left="420"/>
-        <w:rPr>
-          <w:rFonts w:hint="eastAsia"/>
-        </w:rPr>
-      </w:pPr>
-    </w:p>
-    <w:p>
-      <w:pPr>
-        <w:ind w:left="420"/>
-        <w:rPr>
-          <w:rFonts w:hint="eastAsia"/>
-        </w:rPr>
-      </w:pPr>
-    </w:p>
-    <w:p>
-      <w:pPr>
-        <w:ind w:left="420"/>
-        <w:rPr>
-          <w:rFonts w:hint="eastAsia"/>
-        </w:rPr>
-      </w:pPr>
-    </w:p>
-    <w:p>
-      <w:pPr>
-        <w:ind w:left="420"/>
-        <w:rPr>
-          <w:rFonts w:hint="eastAsia"/>
-        </w:rPr>
-      </w:pPr>
-    </w:p>
-    <w:p>
-      <w:pPr>
-        <w:jc w:val="left"/>
+          <w:lang w:val="en-US" w:eastAsia="zh-CN"/>
+        </w:rPr>
+      </w:pPr>
+      <w:r>
+        <w:rPr>
+          <w:rFonts w:hint="eastAsia"/>
+          <w:lang w:val="en-US" w:eastAsia="zh-CN"/>
+        </w:rPr>
+        <w:t xml:space="preserve">词法错误：出现SysY词法中未定义的字符以及任何不符合SysY词法单元定义的字符。 </w:t>
+      </w:r>
+    </w:p>
+    <w:p>
+      <w:pPr>
+        <w:ind w:left="420"/>
+        <w:rPr>
+          <w:rFonts w:hint="eastAsia"/>
+          <w:lang w:val="en-US" w:eastAsia="zh-CN"/>
+        </w:rPr>
+      </w:pPr>
+      <w:r>
+        <w:rPr>
+          <w:rFonts w:hint="eastAsia"/>
+          <w:lang w:val="en-US" w:eastAsia="zh-CN"/>
+        </w:rPr>
+        <w:t>定义错误: 出现定义数组时中括号中无参数的情况</w:t>
+      </w:r>
+    </w:p>
+    <w:p>
+      <w:pPr>
+        <w:ind w:left="420"/>
+        <w:rPr>
+          <w:rFonts w:hint="default"/>
+          <w:lang w:val="en-US" w:eastAsia="zh-CN"/>
+        </w:rPr>
+      </w:pPr>
+      <w:r>
+        <w:rPr>
+          <w:rFonts w:hint="eastAsia"/>
+          <w:lang w:val="en-US" w:eastAsia="zh-CN"/>
+        </w:rPr>
+        <w:t>进制错误: 出现不符合进制数规则的错误</w:t>
+      </w:r>
+    </w:p>
+    <w:p>
+      <w:pPr>
+        <w:ind w:left="420"/>
         <w:rPr>
           <w:rFonts w:ascii="宋体" w:hAnsi="宋体"/>
           <w:sz w:val="36"/>
@@ -934,6 +940,13 @@
           <w:u w:val="single"/>
         </w:rPr>
       </w:pPr>
+      <w:r>
+        <w:rPr>
+          <w:rFonts w:hint="eastAsia"/>
+          <w:lang w:val="en-US" w:eastAsia="zh-CN"/>
+        </w:rPr>
+        <w:t>程序在输出错误提示信息时，需要输出具体的错误类型、出错的位置（源程序的⾏号）以及相关的说明⽂字。</w:t>
+      </w:r>
     </w:p>
     <w:p>
       <w:pPr>
@@ -964,40 +977,35 @@
     </w:p>
     <w:p>
       <w:pPr>
-        <w:ind w:left="420"/>
-        <w:rPr>
-          <w:rFonts w:hint="eastAsia"/>
-        </w:rPr>
-      </w:pPr>
-      <w:r>
-        <w:rPr>
-          <w:rFonts w:hint="eastAsia"/>
-          <w:lang w:eastAsia="zh-CN"/>
-        </w:rPr>
-        <w:t>。。。。。。</w:t>
-      </w:r>
-      <w:r>
-        <w:rPr>
-          <w:rFonts w:hint="eastAsia"/>
-        </w:rPr>
-        <w:t>。</w:t>
-      </w:r>
-    </w:p>
-    <w:p>
-      <w:pPr>
-        <w:ind w:left="420"/>
-        <w:rPr>
-          <w:rFonts w:hint="eastAsia"/>
-        </w:rPr>
-      </w:pPr>
-    </w:p>
-    <w:p>
-      <w:pPr>
-        <w:ind w:left="420"/>
-        <w:rPr>
-          <w:rFonts w:hint="eastAsia"/>
-        </w:rPr>
-      </w:pPr>
+        <w:ind w:left="420" w:leftChars="0" w:firstLine="420" w:firstLineChars="0"/>
+        <w:rPr>
+          <w:rFonts w:hint="default"/>
+          <w:lang w:val="en-US"/>
+        </w:rPr>
+      </w:pPr>
+      <w:r>
+        <w:rPr>
+          <w:rFonts w:hint="eastAsia"/>
+          <w:lang w:val="en-US" w:eastAsia="zh-CN"/>
+        </w:rPr>
+        <w:t>使用flex和bison生成词法分析和语法分析器,在flex中定义好正则匹配的规则,用来捕获源代码文件中的符合sysy文法的词根,并根据不同的匹配执行不同的代码段,例如对于字符串或者数字类型的词,先统一转化为字符串,对8进制和16进制的数字需要分开处理,既要区分报错信息,也要计算出对应的10进制值并打印结果,对于注释也做了特殊处理,比如 /* 和 // ,当捕获到注释标记符时会进入新的词法分析的命名空间,以此跳过注释中的文字</w:t>
+      </w:r>
+    </w:p>
+    <w:p>
+      <w:pPr>
+        <w:ind w:left="420"/>
+        <w:rPr>
+          <w:rFonts w:hint="default" w:eastAsia="宋体"/>
+          <w:lang w:val="en-US" w:eastAsia="zh-CN"/>
+        </w:rPr>
+      </w:pPr>
+      <w:r>
+        <w:rPr>
+          <w:rFonts w:hint="eastAsia"/>
+          <w:lang w:val="en-US" w:eastAsia="zh-CN"/>
+        </w:rPr>
+        <w:t>如果不使用bison,匹配到的结果返回的token属性值需要自己定义,但由于使用了bison,所以这部分逻辑需要另行补充,所以虽然只是词法分析的工作,但是也顺便把语法分析的任务完成了,过程中对报错信息的检测也插入到了词法分析的文件中,对于错误类型的判断也是根据语法分析的类型得出,错误的行号和文本信息则是借助yylineno和yytext获取的,为了保证检测到错误时不直接退出程序还需要做错误恢复操作</w:t>
+      </w:r>
     </w:p>
     <w:p>
       <w:pPr>
@@ -1055,40 +1063,876 @@
     </w:p>
     <w:p>
       <w:pPr>
-        <w:ind w:left="420"/>
-        <w:rPr>
-          <w:rFonts w:hint="eastAsia"/>
-        </w:rPr>
-      </w:pPr>
-      <w:r>
-        <w:rPr>
-          <w:rFonts w:hint="eastAsia"/>
-          <w:lang w:eastAsia="zh-CN"/>
-        </w:rPr>
-        <w:t>。。。。。。</w:t>
-      </w:r>
-      <w:r>
-        <w:rPr>
-          <w:rFonts w:hint="eastAsia"/>
-        </w:rPr>
-        <w:t>。</w:t>
-      </w:r>
-    </w:p>
-    <w:p>
-      <w:pPr>
-        <w:ind w:left="420"/>
-        <w:rPr>
-          <w:rFonts w:hint="eastAsia"/>
-        </w:rPr>
-      </w:pPr>
-    </w:p>
-    <w:p>
-      <w:pPr>
-        <w:ind w:left="420"/>
-        <w:rPr>
-          <w:rFonts w:hint="eastAsia"/>
-        </w:rPr>
-      </w:pPr>
+        <w:numPr>
+          <w:ilvl w:val="0"/>
+          <w:numId w:val="0"/>
+        </w:numPr>
+        <w:ind w:leftChars="0"/>
+        <w:rPr>
+          <w:rFonts w:hint="default"/>
+          <w:b/>
+          <w:bCs/>
+          <w:sz w:val="32"/>
+          <w:szCs w:val="32"/>
+          <w:lang w:val="en-US" w:eastAsia="zh-CN"/>
+        </w:rPr>
+      </w:pPr>
+      <w:r>
+        <w:rPr>
+          <w:rFonts w:hint="eastAsia"/>
+          <w:b/>
+          <w:bCs/>
+          <w:sz w:val="32"/>
+          <w:szCs w:val="32"/>
+          <w:lang w:val="en-US" w:eastAsia="zh-CN"/>
+        </w:rPr>
+        <w:t>测试样例</w:t>
+      </w:r>
+    </w:p>
+    <w:p>
+      <w:pPr>
+        <w:keepNext w:val="0"/>
+        <w:keepLines w:val="0"/>
+        <w:widowControl/>
+        <w:suppressLineNumbers w:val="0"/>
+        <w:shd w:val="clear" w:fill="000000"/>
+        <w:spacing w:line="190" w:lineRule="atLeast"/>
+        <w:jc w:val="left"/>
+        <w:rPr>
+          <w:rFonts w:ascii="Consolas" w:hAnsi="Consolas" w:eastAsia="Consolas" w:cs="Consolas"/>
+          <w:b w:val="0"/>
+          <w:bCs w:val="0"/>
+          <w:color w:val="FFFFFF"/>
+          <w:sz w:val="14"/>
+          <w:szCs w:val="14"/>
+        </w:rPr>
+      </w:pPr>
+      <w:r>
+        <w:rPr>
+          <w:rFonts w:hint="default" w:ascii="Consolas" w:hAnsi="Consolas" w:eastAsia="Consolas" w:cs="Consolas"/>
+          <w:b w:val="0"/>
+          <w:bCs w:val="0"/>
+          <w:color w:val="569CD6"/>
+          <w:kern w:val="0"/>
+          <w:sz w:val="14"/>
+          <w:szCs w:val="14"/>
+          <w:shd w:val="clear" w:fill="000000"/>
+          <w:lang w:val="en-US" w:eastAsia="zh-CN" w:bidi="ar"/>
+        </w:rPr>
+        <w:t>int</w:t>
+      </w:r>
+      <w:r>
+        <w:rPr>
+          <w:rFonts w:hint="default" w:ascii="Consolas" w:hAnsi="Consolas" w:eastAsia="Consolas" w:cs="Consolas"/>
+          <w:b w:val="0"/>
+          <w:bCs w:val="0"/>
+          <w:color w:val="FFFFFF"/>
+          <w:kern w:val="0"/>
+          <w:sz w:val="14"/>
+          <w:szCs w:val="14"/>
+          <w:shd w:val="clear" w:fill="000000"/>
+          <w:lang w:val="en-US" w:eastAsia="zh-CN" w:bidi="ar"/>
+        </w:rPr>
+        <w:t xml:space="preserve"> </w:t>
+      </w:r>
+      <w:r>
+        <w:rPr>
+          <w:rFonts w:hint="default" w:ascii="Consolas" w:hAnsi="Consolas" w:eastAsia="Consolas" w:cs="Consolas"/>
+          <w:b w:val="0"/>
+          <w:bCs w:val="0"/>
+          <w:color w:val="DCDCAA"/>
+          <w:kern w:val="0"/>
+          <w:sz w:val="14"/>
+          <w:szCs w:val="14"/>
+          <w:shd w:val="clear" w:fill="000000"/>
+          <w:lang w:val="en-US" w:eastAsia="zh-CN" w:bidi="ar"/>
+        </w:rPr>
+        <w:t>main</w:t>
+      </w:r>
+      <w:r>
+        <w:rPr>
+          <w:rFonts w:hint="default" w:ascii="Consolas" w:hAnsi="Consolas" w:eastAsia="Consolas" w:cs="Consolas"/>
+          <w:b w:val="0"/>
+          <w:bCs w:val="0"/>
+          <w:color w:val="FFFFFF"/>
+          <w:kern w:val="0"/>
+          <w:sz w:val="14"/>
+          <w:szCs w:val="14"/>
+          <w:shd w:val="clear" w:fill="000000"/>
+          <w:lang w:val="en-US" w:eastAsia="zh-CN" w:bidi="ar"/>
+        </w:rPr>
+        <w:t>(){</w:t>
+      </w:r>
+    </w:p>
+    <w:p>
+      <w:pPr>
+        <w:keepNext w:val="0"/>
+        <w:keepLines w:val="0"/>
+        <w:widowControl/>
+        <w:suppressLineNumbers w:val="0"/>
+        <w:shd w:val="clear" w:fill="000000"/>
+        <w:spacing w:line="190" w:lineRule="atLeast"/>
+        <w:jc w:val="left"/>
+        <w:rPr>
+          <w:rFonts w:hint="default" w:ascii="Consolas" w:hAnsi="Consolas" w:eastAsia="Consolas" w:cs="Consolas"/>
+          <w:b w:val="0"/>
+          <w:bCs w:val="0"/>
+          <w:color w:val="FFFFFF"/>
+          <w:sz w:val="14"/>
+          <w:szCs w:val="14"/>
+        </w:rPr>
+      </w:pPr>
+      <w:r>
+        <w:rPr>
+          <w:rFonts w:hint="default" w:ascii="Consolas" w:hAnsi="Consolas" w:eastAsia="Consolas" w:cs="Consolas"/>
+          <w:b w:val="0"/>
+          <w:bCs w:val="0"/>
+          <w:color w:val="569CD6"/>
+          <w:kern w:val="0"/>
+          <w:sz w:val="14"/>
+          <w:szCs w:val="14"/>
+          <w:shd w:val="clear" w:fill="000000"/>
+          <w:lang w:val="en-US" w:eastAsia="zh-CN" w:bidi="ar"/>
+        </w:rPr>
+        <w:t>int</w:t>
+      </w:r>
+      <w:r>
+        <w:rPr>
+          <w:rFonts w:hint="default" w:ascii="Consolas" w:hAnsi="Consolas" w:eastAsia="Consolas" w:cs="Consolas"/>
+          <w:b w:val="0"/>
+          <w:bCs w:val="0"/>
+          <w:color w:val="FFFFFF"/>
+          <w:kern w:val="0"/>
+          <w:sz w:val="14"/>
+          <w:szCs w:val="14"/>
+          <w:shd w:val="clear" w:fill="000000"/>
+          <w:lang w:val="en-US" w:eastAsia="zh-CN" w:bidi="ar"/>
+        </w:rPr>
+        <w:t xml:space="preserve"> a</w:t>
+      </w:r>
+      <w:r>
+        <w:rPr>
+          <w:rFonts w:hint="default" w:ascii="Consolas" w:hAnsi="Consolas" w:eastAsia="Consolas" w:cs="Consolas"/>
+          <w:b w:val="0"/>
+          <w:bCs w:val="0"/>
+          <w:color w:val="D4D4D4"/>
+          <w:kern w:val="0"/>
+          <w:sz w:val="14"/>
+          <w:szCs w:val="14"/>
+          <w:shd w:val="clear" w:fill="000000"/>
+          <w:lang w:val="en-US" w:eastAsia="zh-CN" w:bidi="ar"/>
+        </w:rPr>
+        <w:t>=</w:t>
+      </w:r>
+      <w:r>
+        <w:rPr>
+          <w:rFonts w:hint="default" w:ascii="Consolas" w:hAnsi="Consolas" w:eastAsia="Consolas" w:cs="Consolas"/>
+          <w:b w:val="0"/>
+          <w:bCs w:val="0"/>
+          <w:color w:val="B5CEA8"/>
+          <w:kern w:val="0"/>
+          <w:sz w:val="14"/>
+          <w:szCs w:val="14"/>
+          <w:shd w:val="clear" w:fill="000000"/>
+          <w:lang w:val="en-US" w:eastAsia="zh-CN" w:bidi="ar"/>
+        </w:rPr>
+        <w:t>10</w:t>
+      </w:r>
+      <w:r>
+        <w:rPr>
+          <w:rFonts w:hint="default" w:ascii="Consolas" w:hAnsi="Consolas" w:eastAsia="Consolas" w:cs="Consolas"/>
+          <w:b w:val="0"/>
+          <w:bCs w:val="0"/>
+          <w:color w:val="FFFFFF"/>
+          <w:kern w:val="0"/>
+          <w:sz w:val="14"/>
+          <w:szCs w:val="14"/>
+          <w:shd w:val="clear" w:fill="000000"/>
+          <w:lang w:val="en-US" w:eastAsia="zh-CN" w:bidi="ar"/>
+        </w:rPr>
+        <w:t>;</w:t>
+      </w:r>
+    </w:p>
+    <w:p>
+      <w:pPr>
+        <w:keepNext w:val="0"/>
+        <w:keepLines w:val="0"/>
+        <w:widowControl/>
+        <w:suppressLineNumbers w:val="0"/>
+        <w:shd w:val="clear" w:fill="000000"/>
+        <w:spacing w:line="190" w:lineRule="atLeast"/>
+        <w:jc w:val="left"/>
+        <w:rPr>
+          <w:rFonts w:hint="default" w:ascii="Consolas" w:hAnsi="Consolas" w:eastAsia="Consolas" w:cs="Consolas"/>
+          <w:b w:val="0"/>
+          <w:bCs w:val="0"/>
+          <w:color w:val="FFFFFF"/>
+          <w:sz w:val="14"/>
+          <w:szCs w:val="14"/>
+        </w:rPr>
+      </w:pPr>
+      <w:r>
+        <w:rPr>
+          <w:rFonts w:hint="default" w:ascii="Consolas" w:hAnsi="Consolas" w:eastAsia="Consolas" w:cs="Consolas"/>
+          <w:b w:val="0"/>
+          <w:bCs w:val="0"/>
+          <w:color w:val="569CD6"/>
+          <w:kern w:val="0"/>
+          <w:sz w:val="14"/>
+          <w:szCs w:val="14"/>
+          <w:shd w:val="clear" w:fill="000000"/>
+          <w:lang w:val="en-US" w:eastAsia="zh-CN" w:bidi="ar"/>
+        </w:rPr>
+        <w:t>int</w:t>
+      </w:r>
+      <w:r>
+        <w:rPr>
+          <w:rFonts w:hint="default" w:ascii="Consolas" w:hAnsi="Consolas" w:eastAsia="Consolas" w:cs="Consolas"/>
+          <w:b w:val="0"/>
+          <w:bCs w:val="0"/>
+          <w:color w:val="FFFFFF"/>
+          <w:kern w:val="0"/>
+          <w:sz w:val="14"/>
+          <w:szCs w:val="14"/>
+          <w:shd w:val="clear" w:fill="000000"/>
+          <w:lang w:val="en-US" w:eastAsia="zh-CN" w:bidi="ar"/>
+        </w:rPr>
+        <w:t xml:space="preserve"> b</w:t>
+      </w:r>
+      <w:r>
+        <w:rPr>
+          <w:rFonts w:hint="default" w:ascii="Consolas" w:hAnsi="Consolas" w:eastAsia="Consolas" w:cs="Consolas"/>
+          <w:b w:val="0"/>
+          <w:bCs w:val="0"/>
+          <w:color w:val="D4D4D4"/>
+          <w:kern w:val="0"/>
+          <w:sz w:val="14"/>
+          <w:szCs w:val="14"/>
+          <w:shd w:val="clear" w:fill="000000"/>
+          <w:lang w:val="en-US" w:eastAsia="zh-CN" w:bidi="ar"/>
+        </w:rPr>
+        <w:t>=</w:t>
+      </w:r>
+      <w:r>
+        <w:rPr>
+          <w:rFonts w:hint="default" w:ascii="Consolas" w:hAnsi="Consolas" w:eastAsia="Consolas" w:cs="Consolas"/>
+          <w:b w:val="0"/>
+          <w:bCs w:val="0"/>
+          <w:color w:val="B5CEA8"/>
+          <w:kern w:val="0"/>
+          <w:sz w:val="14"/>
+          <w:szCs w:val="14"/>
+          <w:shd w:val="clear" w:fill="000000"/>
+          <w:lang w:val="en-US" w:eastAsia="zh-CN" w:bidi="ar"/>
+        </w:rPr>
+        <w:t>0x12</w:t>
+      </w:r>
+      <w:r>
+        <w:rPr>
+          <w:rFonts w:hint="default" w:ascii="Consolas" w:hAnsi="Consolas" w:eastAsia="Consolas" w:cs="Consolas"/>
+          <w:b w:val="0"/>
+          <w:bCs w:val="0"/>
+          <w:color w:val="FFFFFF"/>
+          <w:kern w:val="0"/>
+          <w:sz w:val="14"/>
+          <w:szCs w:val="14"/>
+          <w:shd w:val="clear" w:fill="000000"/>
+          <w:lang w:val="en-US" w:eastAsia="zh-CN" w:bidi="ar"/>
+        </w:rPr>
+        <w:t>;</w:t>
+      </w:r>
+    </w:p>
+    <w:p>
+      <w:pPr>
+        <w:keepNext w:val="0"/>
+        <w:keepLines w:val="0"/>
+        <w:widowControl/>
+        <w:suppressLineNumbers w:val="0"/>
+        <w:shd w:val="clear" w:fill="000000"/>
+        <w:spacing w:line="190" w:lineRule="atLeast"/>
+        <w:jc w:val="left"/>
+        <w:rPr>
+          <w:rFonts w:hint="default" w:ascii="Consolas" w:hAnsi="Consolas" w:eastAsia="Consolas" w:cs="Consolas"/>
+          <w:b w:val="0"/>
+          <w:bCs w:val="0"/>
+          <w:color w:val="FFFFFF"/>
+          <w:sz w:val="14"/>
+          <w:szCs w:val="14"/>
+        </w:rPr>
+      </w:pPr>
+      <w:r>
+        <w:rPr>
+          <w:rFonts w:hint="default" w:ascii="Consolas" w:hAnsi="Consolas" w:eastAsia="Consolas" w:cs="Consolas"/>
+          <w:b w:val="0"/>
+          <w:bCs w:val="0"/>
+          <w:color w:val="569CD6"/>
+          <w:kern w:val="0"/>
+          <w:sz w:val="14"/>
+          <w:szCs w:val="14"/>
+          <w:shd w:val="clear" w:fill="000000"/>
+          <w:lang w:val="en-US" w:eastAsia="zh-CN" w:bidi="ar"/>
+        </w:rPr>
+        <w:t>int</w:t>
+      </w:r>
+      <w:r>
+        <w:rPr>
+          <w:rFonts w:hint="default" w:ascii="Consolas" w:hAnsi="Consolas" w:eastAsia="Consolas" w:cs="Consolas"/>
+          <w:b w:val="0"/>
+          <w:bCs w:val="0"/>
+          <w:color w:val="FFFFFF"/>
+          <w:kern w:val="0"/>
+          <w:sz w:val="14"/>
+          <w:szCs w:val="14"/>
+          <w:shd w:val="clear" w:fill="000000"/>
+          <w:lang w:val="en-US" w:eastAsia="zh-CN" w:bidi="ar"/>
+        </w:rPr>
+        <w:t xml:space="preserve"> c</w:t>
+      </w:r>
+      <w:r>
+        <w:rPr>
+          <w:rFonts w:hint="default" w:ascii="Consolas" w:hAnsi="Consolas" w:eastAsia="Consolas" w:cs="Consolas"/>
+          <w:b w:val="0"/>
+          <w:bCs w:val="0"/>
+          <w:color w:val="D4D4D4"/>
+          <w:kern w:val="0"/>
+          <w:sz w:val="14"/>
+          <w:szCs w:val="14"/>
+          <w:shd w:val="clear" w:fill="000000"/>
+          <w:lang w:val="en-US" w:eastAsia="zh-CN" w:bidi="ar"/>
+        </w:rPr>
+        <w:t>=</w:t>
+      </w:r>
+      <w:r>
+        <w:rPr>
+          <w:rFonts w:hint="default" w:ascii="Consolas" w:hAnsi="Consolas" w:eastAsia="Consolas" w:cs="Consolas"/>
+          <w:b w:val="0"/>
+          <w:bCs w:val="0"/>
+          <w:color w:val="B5CEA8"/>
+          <w:kern w:val="0"/>
+          <w:sz w:val="14"/>
+          <w:szCs w:val="14"/>
+          <w:shd w:val="clear" w:fill="000000"/>
+          <w:lang w:val="en-US" w:eastAsia="zh-CN" w:bidi="ar"/>
+        </w:rPr>
+        <w:t>017</w:t>
+      </w:r>
+      <w:r>
+        <w:rPr>
+          <w:rFonts w:hint="default" w:ascii="Consolas" w:hAnsi="Consolas" w:eastAsia="Consolas" w:cs="Consolas"/>
+          <w:b w:val="0"/>
+          <w:bCs w:val="0"/>
+          <w:color w:val="FFFFFF"/>
+          <w:kern w:val="0"/>
+          <w:sz w:val="14"/>
+          <w:szCs w:val="14"/>
+          <w:shd w:val="clear" w:fill="000000"/>
+          <w:lang w:val="en-US" w:eastAsia="zh-CN" w:bidi="ar"/>
+        </w:rPr>
+        <w:t>;</w:t>
+      </w:r>
+    </w:p>
+    <w:p>
+      <w:pPr>
+        <w:keepNext w:val="0"/>
+        <w:keepLines w:val="0"/>
+        <w:widowControl/>
+        <w:suppressLineNumbers w:val="0"/>
+        <w:shd w:val="clear" w:fill="000000"/>
+        <w:spacing w:line="190" w:lineRule="atLeast"/>
+        <w:jc w:val="left"/>
+        <w:rPr>
+          <w:rFonts w:hint="default" w:ascii="Consolas" w:hAnsi="Consolas" w:eastAsia="Consolas" w:cs="Consolas"/>
+          <w:b w:val="0"/>
+          <w:bCs w:val="0"/>
+          <w:color w:val="FFFFFF"/>
+          <w:sz w:val="14"/>
+          <w:szCs w:val="14"/>
+        </w:rPr>
+      </w:pPr>
+      <w:r>
+        <w:rPr>
+          <w:rFonts w:hint="default" w:ascii="Consolas" w:hAnsi="Consolas" w:eastAsia="Consolas" w:cs="Consolas"/>
+          <w:b w:val="0"/>
+          <w:bCs w:val="0"/>
+          <w:color w:val="569CD6"/>
+          <w:kern w:val="0"/>
+          <w:sz w:val="14"/>
+          <w:szCs w:val="14"/>
+          <w:shd w:val="clear" w:fill="000000"/>
+          <w:lang w:val="en-US" w:eastAsia="zh-CN" w:bidi="ar"/>
+        </w:rPr>
+        <w:t>int</w:t>
+      </w:r>
+      <w:r>
+        <w:rPr>
+          <w:rFonts w:hint="default" w:ascii="Consolas" w:hAnsi="Consolas" w:eastAsia="Consolas" w:cs="Consolas"/>
+          <w:b w:val="0"/>
+          <w:bCs w:val="0"/>
+          <w:color w:val="FFFFFF"/>
+          <w:kern w:val="0"/>
+          <w:sz w:val="14"/>
+          <w:szCs w:val="14"/>
+          <w:shd w:val="clear" w:fill="000000"/>
+          <w:lang w:val="en-US" w:eastAsia="zh-CN" w:bidi="ar"/>
+        </w:rPr>
+        <w:t xml:space="preserve"> d</w:t>
+      </w:r>
+      <w:r>
+        <w:rPr>
+          <w:rFonts w:hint="default" w:ascii="Consolas" w:hAnsi="Consolas" w:eastAsia="Consolas" w:cs="Consolas"/>
+          <w:b w:val="0"/>
+          <w:bCs w:val="0"/>
+          <w:color w:val="D4D4D4"/>
+          <w:kern w:val="0"/>
+          <w:sz w:val="14"/>
+          <w:szCs w:val="14"/>
+          <w:shd w:val="clear" w:fill="000000"/>
+          <w:lang w:val="en-US" w:eastAsia="zh-CN" w:bidi="ar"/>
+        </w:rPr>
+        <w:t>=</w:t>
+      </w:r>
+      <w:r>
+        <w:rPr>
+          <w:rFonts w:hint="default" w:ascii="Consolas" w:hAnsi="Consolas" w:eastAsia="Consolas" w:cs="Consolas"/>
+          <w:b w:val="0"/>
+          <w:bCs w:val="0"/>
+          <w:color w:val="F44747"/>
+          <w:kern w:val="0"/>
+          <w:sz w:val="14"/>
+          <w:szCs w:val="14"/>
+          <w:shd w:val="clear" w:fill="000000"/>
+          <w:lang w:val="en-US" w:eastAsia="zh-CN" w:bidi="ar"/>
+        </w:rPr>
+        <w:t>0x1z</w:t>
+      </w:r>
+      <w:r>
+        <w:rPr>
+          <w:rFonts w:hint="default" w:ascii="Consolas" w:hAnsi="Consolas" w:eastAsia="Consolas" w:cs="Consolas"/>
+          <w:b w:val="0"/>
+          <w:bCs w:val="0"/>
+          <w:color w:val="FFFFFF"/>
+          <w:kern w:val="0"/>
+          <w:sz w:val="14"/>
+          <w:szCs w:val="14"/>
+          <w:shd w:val="clear" w:fill="000000"/>
+          <w:lang w:val="en-US" w:eastAsia="zh-CN" w:bidi="ar"/>
+        </w:rPr>
+        <w:t>;</w:t>
+      </w:r>
+    </w:p>
+    <w:p>
+      <w:pPr>
+        <w:keepNext w:val="0"/>
+        <w:keepLines w:val="0"/>
+        <w:widowControl/>
+        <w:suppressLineNumbers w:val="0"/>
+        <w:shd w:val="clear" w:fill="000000"/>
+        <w:spacing w:line="190" w:lineRule="atLeast"/>
+        <w:jc w:val="left"/>
+        <w:rPr>
+          <w:rFonts w:hint="default" w:ascii="Consolas" w:hAnsi="Consolas" w:eastAsia="Consolas" w:cs="Consolas"/>
+          <w:b w:val="0"/>
+          <w:bCs w:val="0"/>
+          <w:color w:val="FFFFFF"/>
+          <w:sz w:val="14"/>
+          <w:szCs w:val="14"/>
+        </w:rPr>
+      </w:pPr>
+      <w:r>
+        <w:rPr>
+          <w:rFonts w:hint="default" w:ascii="Consolas" w:hAnsi="Consolas" w:eastAsia="Consolas" w:cs="Consolas"/>
+          <w:b w:val="0"/>
+          <w:bCs w:val="0"/>
+          <w:color w:val="569CD6"/>
+          <w:kern w:val="0"/>
+          <w:sz w:val="14"/>
+          <w:szCs w:val="14"/>
+          <w:shd w:val="clear" w:fill="000000"/>
+          <w:lang w:val="en-US" w:eastAsia="zh-CN" w:bidi="ar"/>
+        </w:rPr>
+        <w:t>int</w:t>
+      </w:r>
+      <w:r>
+        <w:rPr>
+          <w:rFonts w:hint="default" w:ascii="Consolas" w:hAnsi="Consolas" w:eastAsia="Consolas" w:cs="Consolas"/>
+          <w:b w:val="0"/>
+          <w:bCs w:val="0"/>
+          <w:color w:val="FFFFFF"/>
+          <w:kern w:val="0"/>
+          <w:sz w:val="14"/>
+          <w:szCs w:val="14"/>
+          <w:shd w:val="clear" w:fill="000000"/>
+          <w:lang w:val="en-US" w:eastAsia="zh-CN" w:bidi="ar"/>
+        </w:rPr>
+        <w:t xml:space="preserve"> e</w:t>
+      </w:r>
+      <w:r>
+        <w:rPr>
+          <w:rFonts w:hint="default" w:ascii="Consolas" w:hAnsi="Consolas" w:eastAsia="Consolas" w:cs="Consolas"/>
+          <w:b w:val="0"/>
+          <w:bCs w:val="0"/>
+          <w:color w:val="D4D4D4"/>
+          <w:kern w:val="0"/>
+          <w:sz w:val="14"/>
+          <w:szCs w:val="14"/>
+          <w:shd w:val="clear" w:fill="000000"/>
+          <w:lang w:val="en-US" w:eastAsia="zh-CN" w:bidi="ar"/>
+        </w:rPr>
+        <w:t>=</w:t>
+      </w:r>
+      <w:r>
+        <w:rPr>
+          <w:rFonts w:hint="default" w:ascii="Consolas" w:hAnsi="Consolas" w:eastAsia="Consolas" w:cs="Consolas"/>
+          <w:b w:val="0"/>
+          <w:bCs w:val="0"/>
+          <w:color w:val="B5CEA8"/>
+          <w:kern w:val="0"/>
+          <w:sz w:val="14"/>
+          <w:szCs w:val="14"/>
+          <w:shd w:val="clear" w:fill="000000"/>
+          <w:lang w:val="en-US" w:eastAsia="zh-CN" w:bidi="ar"/>
+        </w:rPr>
+        <w:t>08</w:t>
+      </w:r>
+      <w:r>
+        <w:rPr>
+          <w:rFonts w:hint="default" w:ascii="Consolas" w:hAnsi="Consolas" w:eastAsia="Consolas" w:cs="Consolas"/>
+          <w:b w:val="0"/>
+          <w:bCs w:val="0"/>
+          <w:color w:val="FFFFFF"/>
+          <w:kern w:val="0"/>
+          <w:sz w:val="14"/>
+          <w:szCs w:val="14"/>
+          <w:shd w:val="clear" w:fill="000000"/>
+          <w:lang w:val="en-US" w:eastAsia="zh-CN" w:bidi="ar"/>
+        </w:rPr>
+        <w:t>;</w:t>
+      </w:r>
+    </w:p>
+    <w:p>
+      <w:pPr>
+        <w:keepNext w:val="0"/>
+        <w:keepLines w:val="0"/>
+        <w:widowControl/>
+        <w:suppressLineNumbers w:val="0"/>
+        <w:shd w:val="clear" w:fill="000000"/>
+        <w:spacing w:line="190" w:lineRule="atLeast"/>
+        <w:jc w:val="left"/>
+        <w:rPr>
+          <w:rFonts w:hint="default" w:ascii="Consolas" w:hAnsi="Consolas" w:eastAsia="Consolas" w:cs="Consolas"/>
+          <w:b w:val="0"/>
+          <w:bCs w:val="0"/>
+          <w:color w:val="FFFFFF"/>
+          <w:sz w:val="14"/>
+          <w:szCs w:val="14"/>
+        </w:rPr>
+      </w:pPr>
+      <w:r>
+        <w:rPr>
+          <w:rFonts w:hint="default" w:ascii="Consolas" w:hAnsi="Consolas" w:eastAsia="Consolas" w:cs="Consolas"/>
+          <w:b w:val="0"/>
+          <w:bCs w:val="0"/>
+          <w:color w:val="D4D4D4"/>
+          <w:kern w:val="0"/>
+          <w:sz w:val="14"/>
+          <w:szCs w:val="14"/>
+          <w:shd w:val="clear" w:fill="000000"/>
+          <w:lang w:val="en-US" w:eastAsia="zh-CN" w:bidi="ar"/>
+        </w:rPr>
+        <w:t>~</w:t>
+      </w:r>
+    </w:p>
+    <w:p>
+      <w:pPr>
+        <w:keepNext w:val="0"/>
+        <w:keepLines w:val="0"/>
+        <w:widowControl/>
+        <w:suppressLineNumbers w:val="0"/>
+        <w:shd w:val="clear" w:fill="000000"/>
+        <w:spacing w:line="190" w:lineRule="atLeast"/>
+        <w:jc w:val="left"/>
+        <w:rPr>
+          <w:rFonts w:hint="default" w:ascii="Consolas" w:hAnsi="Consolas" w:eastAsia="Consolas" w:cs="Consolas"/>
+          <w:b w:val="0"/>
+          <w:bCs w:val="0"/>
+          <w:color w:val="FFFFFF"/>
+          <w:sz w:val="14"/>
+          <w:szCs w:val="14"/>
+        </w:rPr>
+      </w:pPr>
+      <w:r>
+        <w:rPr>
+          <w:rFonts w:hint="default" w:ascii="Consolas" w:hAnsi="Consolas" w:eastAsia="Consolas" w:cs="Consolas"/>
+          <w:b w:val="0"/>
+          <w:bCs w:val="0"/>
+          <w:color w:val="C586C0"/>
+          <w:kern w:val="0"/>
+          <w:sz w:val="14"/>
+          <w:szCs w:val="14"/>
+          <w:shd w:val="clear" w:fill="000000"/>
+          <w:lang w:val="en-US" w:eastAsia="zh-CN" w:bidi="ar"/>
+        </w:rPr>
+        <w:t>return</w:t>
+      </w:r>
+      <w:r>
+        <w:rPr>
+          <w:rFonts w:hint="default" w:ascii="Consolas" w:hAnsi="Consolas" w:eastAsia="Consolas" w:cs="Consolas"/>
+          <w:b w:val="0"/>
+          <w:bCs w:val="0"/>
+          <w:color w:val="FFFFFF"/>
+          <w:kern w:val="0"/>
+          <w:sz w:val="14"/>
+          <w:szCs w:val="14"/>
+          <w:shd w:val="clear" w:fill="000000"/>
+          <w:lang w:val="en-US" w:eastAsia="zh-CN" w:bidi="ar"/>
+        </w:rPr>
+        <w:t xml:space="preserve"> </w:t>
+      </w:r>
+      <w:r>
+        <w:rPr>
+          <w:rFonts w:hint="default" w:ascii="Consolas" w:hAnsi="Consolas" w:eastAsia="Consolas" w:cs="Consolas"/>
+          <w:b w:val="0"/>
+          <w:bCs w:val="0"/>
+          <w:color w:val="B5CEA8"/>
+          <w:kern w:val="0"/>
+          <w:sz w:val="14"/>
+          <w:szCs w:val="14"/>
+          <w:shd w:val="clear" w:fill="000000"/>
+          <w:lang w:val="en-US" w:eastAsia="zh-CN" w:bidi="ar"/>
+        </w:rPr>
+        <w:t>0</w:t>
+      </w:r>
+      <w:r>
+        <w:rPr>
+          <w:rFonts w:hint="default" w:ascii="Consolas" w:hAnsi="Consolas" w:eastAsia="Consolas" w:cs="Consolas"/>
+          <w:b w:val="0"/>
+          <w:bCs w:val="0"/>
+          <w:color w:val="FFFFFF"/>
+          <w:kern w:val="0"/>
+          <w:sz w:val="14"/>
+          <w:szCs w:val="14"/>
+          <w:shd w:val="clear" w:fill="000000"/>
+          <w:lang w:val="en-US" w:eastAsia="zh-CN" w:bidi="ar"/>
+        </w:rPr>
+        <w:t>;</w:t>
+      </w:r>
+    </w:p>
+    <w:p>
+      <w:pPr>
+        <w:keepNext w:val="0"/>
+        <w:keepLines w:val="0"/>
+        <w:widowControl/>
+        <w:suppressLineNumbers w:val="0"/>
+        <w:shd w:val="clear" w:fill="000000"/>
+        <w:spacing w:line="190" w:lineRule="atLeast"/>
+        <w:jc w:val="left"/>
+        <w:rPr>
+          <w:rFonts w:hint="default" w:ascii="Consolas" w:hAnsi="Consolas" w:eastAsia="Consolas" w:cs="Consolas"/>
+          <w:b w:val="0"/>
+          <w:bCs w:val="0"/>
+          <w:color w:val="FFFFFF"/>
+          <w:sz w:val="14"/>
+          <w:szCs w:val="14"/>
+        </w:rPr>
+      </w:pPr>
+      <w:r>
+        <w:rPr>
+          <w:rFonts w:hint="default" w:ascii="Consolas" w:hAnsi="Consolas" w:eastAsia="Consolas" w:cs="Consolas"/>
+          <w:b w:val="0"/>
+          <w:bCs w:val="0"/>
+          <w:color w:val="569CD6"/>
+          <w:kern w:val="0"/>
+          <w:sz w:val="14"/>
+          <w:szCs w:val="14"/>
+          <w:shd w:val="clear" w:fill="000000"/>
+          <w:lang w:val="en-US" w:eastAsia="zh-CN" w:bidi="ar"/>
+        </w:rPr>
+        <w:t>int</w:t>
+      </w:r>
+      <w:r>
+        <w:rPr>
+          <w:rFonts w:hint="default" w:ascii="Consolas" w:hAnsi="Consolas" w:eastAsia="Consolas" w:cs="Consolas"/>
+          <w:b w:val="0"/>
+          <w:bCs w:val="0"/>
+          <w:color w:val="FFFFFF"/>
+          <w:kern w:val="0"/>
+          <w:sz w:val="14"/>
+          <w:szCs w:val="14"/>
+          <w:shd w:val="clear" w:fill="000000"/>
+          <w:lang w:val="en-US" w:eastAsia="zh-CN" w:bidi="ar"/>
+        </w:rPr>
+        <w:t xml:space="preserve"> a</w:t>
+      </w:r>
+      <w:r>
+        <w:rPr>
+          <w:rFonts w:hint="default" w:ascii="Consolas" w:hAnsi="Consolas" w:eastAsia="Consolas" w:cs="Consolas"/>
+          <w:b w:val="0"/>
+          <w:bCs w:val="0"/>
+          <w:color w:val="569CD6"/>
+          <w:kern w:val="0"/>
+          <w:sz w:val="14"/>
+          <w:szCs w:val="14"/>
+          <w:shd w:val="clear" w:fill="000000"/>
+          <w:lang w:val="en-US" w:eastAsia="zh-CN" w:bidi="ar"/>
+        </w:rPr>
+        <w:t>[]</w:t>
+      </w:r>
+      <w:r>
+        <w:rPr>
+          <w:rFonts w:hint="default" w:ascii="Consolas" w:hAnsi="Consolas" w:eastAsia="Consolas" w:cs="Consolas"/>
+          <w:b w:val="0"/>
+          <w:bCs w:val="0"/>
+          <w:color w:val="D4D4D4"/>
+          <w:kern w:val="0"/>
+          <w:sz w:val="14"/>
+          <w:szCs w:val="14"/>
+          <w:shd w:val="clear" w:fill="000000"/>
+          <w:lang w:val="en-US" w:eastAsia="zh-CN" w:bidi="ar"/>
+        </w:rPr>
+        <w:t>=</w:t>
+      </w:r>
+      <w:r>
+        <w:rPr>
+          <w:rFonts w:hint="default" w:ascii="Consolas" w:hAnsi="Consolas" w:eastAsia="Consolas" w:cs="Consolas"/>
+          <w:b w:val="0"/>
+          <w:bCs w:val="0"/>
+          <w:color w:val="FFFFFF"/>
+          <w:kern w:val="0"/>
+          <w:sz w:val="14"/>
+          <w:szCs w:val="14"/>
+          <w:shd w:val="clear" w:fill="000000"/>
+          <w:lang w:val="en-US" w:eastAsia="zh-CN" w:bidi="ar"/>
+        </w:rPr>
+        <w:t>{</w:t>
+      </w:r>
+      <w:r>
+        <w:rPr>
+          <w:rFonts w:hint="default" w:ascii="Consolas" w:hAnsi="Consolas" w:eastAsia="Consolas" w:cs="Consolas"/>
+          <w:b w:val="0"/>
+          <w:bCs w:val="0"/>
+          <w:color w:val="B5CEA8"/>
+          <w:kern w:val="0"/>
+          <w:sz w:val="14"/>
+          <w:szCs w:val="14"/>
+          <w:shd w:val="clear" w:fill="000000"/>
+          <w:lang w:val="en-US" w:eastAsia="zh-CN" w:bidi="ar"/>
+        </w:rPr>
+        <w:t>1</w:t>
+      </w:r>
+      <w:r>
+        <w:rPr>
+          <w:rFonts w:hint="default" w:ascii="Consolas" w:hAnsi="Consolas" w:eastAsia="Consolas" w:cs="Consolas"/>
+          <w:b w:val="0"/>
+          <w:bCs w:val="0"/>
+          <w:color w:val="FFFFFF"/>
+          <w:kern w:val="0"/>
+          <w:sz w:val="14"/>
+          <w:szCs w:val="14"/>
+          <w:shd w:val="clear" w:fill="000000"/>
+          <w:lang w:val="en-US" w:eastAsia="zh-CN" w:bidi="ar"/>
+        </w:rPr>
+        <w:t>};</w:t>
+      </w:r>
+    </w:p>
+    <w:p>
+      <w:pPr>
+        <w:keepNext w:val="0"/>
+        <w:keepLines w:val="0"/>
+        <w:widowControl/>
+        <w:suppressLineNumbers w:val="0"/>
+        <w:shd w:val="clear" w:fill="000000"/>
+        <w:spacing w:line="190" w:lineRule="atLeast"/>
+        <w:jc w:val="left"/>
+        <w:rPr>
+          <w:rFonts w:hint="default" w:ascii="Consolas" w:hAnsi="Consolas" w:eastAsia="Consolas" w:cs="Consolas"/>
+          <w:b w:val="0"/>
+          <w:bCs w:val="0"/>
+          <w:color w:val="FFFFFF"/>
+          <w:sz w:val="14"/>
+          <w:szCs w:val="14"/>
+        </w:rPr>
+      </w:pPr>
+      <w:r>
+        <w:rPr>
+          <w:rFonts w:hint="default" w:ascii="Consolas" w:hAnsi="Consolas" w:eastAsia="Consolas" w:cs="Consolas"/>
+          <w:b w:val="0"/>
+          <w:bCs w:val="0"/>
+          <w:color w:val="FFFFFF"/>
+          <w:kern w:val="0"/>
+          <w:sz w:val="14"/>
+          <w:szCs w:val="14"/>
+          <w:shd w:val="clear" w:fill="000000"/>
+          <w:lang w:val="en-US" w:eastAsia="zh-CN" w:bidi="ar"/>
+        </w:rPr>
+        <w:t>}</w:t>
+      </w:r>
+    </w:p>
+    <w:p>
+      <w:pPr>
+        <w:ind w:left="420"/>
+        <w:rPr>
+          <w:rFonts w:hint="default" w:eastAsia="宋体"/>
+          <w:lang w:val="en-US" w:eastAsia="zh-CN"/>
+        </w:rPr>
+      </w:pPr>
+      <w:r>
+        <w:rPr>
+          <w:rFonts w:hint="eastAsia"/>
+          <w:lang w:val="en-US" w:eastAsia="zh-CN"/>
+        </w:rPr>
+        <w:t xml:space="preserve">测试代码: </w:t>
+      </w:r>
+    </w:p>
+    <w:p>
+      <w:pPr>
+        <w:ind w:left="420"/>
+        <w:rPr>
+          <w:rFonts w:hint="eastAsia"/>
+        </w:rPr>
+      </w:pPr>
+      <w:r>
+        <w:drawing>
+          <wp:inline distT="0" distB="0" distL="114300" distR="114300">
+            <wp:extent cx="5271770" cy="6698615"/>
+            <wp:effectExtent l="0" t="0" r="11430" b="6985"/>
+            <wp:docPr id="2" name="图片 1"/>
+            <wp:cNvGraphicFramePr>
+              <a:graphicFrameLocks xmlns:a="http://schemas.openxmlformats.org/drawingml/2006/main" noChangeAspect="1"/>
+            </wp:cNvGraphicFramePr>
+            <a:graphic xmlns:a="http://schemas.openxmlformats.org/drawingml/2006/main">
+              <a:graphicData uri="http://schemas.openxmlformats.org/drawingml/2006/picture">
+                <pic:pic xmlns:pic="http://schemas.openxmlformats.org/drawingml/2006/picture">
+                  <pic:nvPicPr>
+                    <pic:cNvPr id="2" name="图片 1"/>
+                    <pic:cNvPicPr>
+                      <a:picLocks noChangeAspect="1"/>
+                    </pic:cNvPicPr>
+                  </pic:nvPicPr>
+                  <pic:blipFill>
+                    <a:blip r:embed="rId5"/>
+                    <a:stretch>
+                      <a:fillRect/>
+                    </a:stretch>
+                  </pic:blipFill>
+                  <pic:spPr>
+                    <a:xfrm>
+                      <a:off x="0" y="0"/>
+                      <a:ext cx="5271770" cy="6698615"/>
+                    </a:xfrm>
+                    <a:prstGeom prst="rect">
+                      <a:avLst/>
+                    </a:prstGeom>
+                    <a:noFill/>
+                    <a:ln>
+                      <a:noFill/>
+                    </a:ln>
+                  </pic:spPr>
+                </pic:pic>
+              </a:graphicData>
+            </a:graphic>
+          </wp:inline>
+        </w:drawing>
+      </w:r>
     </w:p>
     <w:p>
       <w:pPr>
@@ -1097,8 +1941,98 @@
           <w:rFonts w:hint="eastAsia" w:ascii="宋体" w:hAnsi="宋体"/>
           <w:sz w:val="24"/>
           <w:u w:val="single"/>
-        </w:rPr>
-      </w:pPr>
+          <w:lang w:val="en-US" w:eastAsia="zh-CN"/>
+        </w:rPr>
+      </w:pPr>
+      <w:r>
+        <w:rPr>
+          <w:rFonts w:hint="eastAsia" w:ascii="宋体" w:hAnsi="宋体"/>
+          <w:sz w:val="24"/>
+          <w:u w:val="single"/>
+          <w:lang w:val="en-US" w:eastAsia="zh-CN"/>
+        </w:rPr>
+        <w:t>对于错误的八进制和16进制分别打印错误类型,行号以及错误输入</w:t>
+      </w:r>
+    </w:p>
+    <w:p>
+      <w:pPr>
+        <w:jc w:val="left"/>
+        <w:rPr>
+          <w:rFonts w:hint="eastAsia" w:ascii="宋体" w:hAnsi="宋体"/>
+          <w:sz w:val="24"/>
+          <w:u w:val="single"/>
+          <w:lang w:val="en-US" w:eastAsia="zh-CN"/>
+        </w:rPr>
+      </w:pPr>
+      <w:r>
+        <w:rPr>
+          <w:rFonts w:hint="eastAsia" w:ascii="宋体" w:hAnsi="宋体"/>
+          <w:sz w:val="24"/>
+          <w:u w:val="single"/>
+          <w:lang w:val="en-US" w:eastAsia="zh-CN"/>
+        </w:rPr>
+        <w:t>对于正确的则返回对应的10进制结果</w:t>
+      </w:r>
+    </w:p>
+    <w:p>
+      <w:pPr>
+        <w:jc w:val="left"/>
+        <w:rPr>
+          <w:rFonts w:hint="eastAsia" w:ascii="宋体" w:hAnsi="宋体"/>
+          <w:sz w:val="24"/>
+          <w:u w:val="single"/>
+          <w:lang w:val="en-US" w:eastAsia="zh-CN"/>
+        </w:rPr>
+      </w:pPr>
+      <w:r>
+        <w:rPr>
+          <w:rFonts w:hint="eastAsia" w:ascii="宋体" w:hAnsi="宋体"/>
+          <w:sz w:val="24"/>
+          <w:u w:val="single"/>
+          <w:lang w:val="en-US" w:eastAsia="zh-CN"/>
+        </w:rPr>
+        <w:t>按照SySy文法定义数组时[]内必须有参数</w:t>
+      </w:r>
+    </w:p>
+    <w:p>
+      <w:pPr>
+        <w:jc w:val="left"/>
+        <w:rPr>
+          <w:rFonts w:hint="eastAsia" w:ascii="宋体" w:hAnsi="宋体"/>
+          <w:sz w:val="24"/>
+          <w:u w:val="single"/>
+          <w:lang w:val="en-US" w:eastAsia="zh-CN"/>
+        </w:rPr>
+      </w:pPr>
+      <w:r>
+        <w:rPr>
+          <w:rFonts w:hint="eastAsia" w:ascii="宋体" w:hAnsi="宋体"/>
+          <w:sz w:val="24"/>
+          <w:u w:val="single"/>
+          <w:lang w:val="en-US" w:eastAsia="zh-CN"/>
+        </w:rPr>
+        <w:t>将匹配到的每一个token的类型和属性值打印</w:t>
+      </w:r>
+    </w:p>
+    <w:p>
+      <w:pPr>
+        <w:jc w:val="left"/>
+        <w:rPr>
+          <w:rFonts w:hint="default" w:ascii="宋体" w:hAnsi="宋体"/>
+          <w:sz w:val="24"/>
+          <w:u w:val="single"/>
+          <w:lang w:val="en-US" w:eastAsia="zh-CN"/>
+        </w:rPr>
+      </w:pPr>
+      <w:r>
+        <w:rPr>
+          <w:rFonts w:hint="eastAsia" w:ascii="宋体" w:hAnsi="宋体"/>
+          <w:sz w:val="24"/>
+          <w:u w:val="single"/>
+          <w:lang w:val="en-US" w:eastAsia="zh-CN"/>
+        </w:rPr>
+        <w:t>对SySy文法未定义的字符打印错误提示</w:t>
+      </w:r>
     </w:p>
     <w:p>
       <w:pPr>
@@ -1110,6 +2044,8 @@
           <w:szCs w:val="32"/>
         </w:rPr>
       </w:pPr>
+      <w:bookmarkStart w:id="0" w:name="_GoBack"/>
+      <w:bookmarkEnd w:id="0"/>
     </w:p>
     <w:p>
       <w:pPr>
@@ -1124,6 +2060,17 @@
     </w:p>
     <w:p>
       <w:pPr>
+        <w:rPr>
+          <w:rFonts w:hint="eastAsia"/>
+          <w:b/>
+          <w:bCs/>
+          <w:sz w:val="24"/>
+          <w:szCs w:val="32"/>
+        </w:rPr>
+      </w:pPr>
+    </w:p>
+    <w:p>
+      <w:pPr>
         <w:numPr>
           <w:ilvl w:val="0"/>
           <w:numId w:val="1"/>
@@ -1153,64 +2100,625 @@
       <w:pPr>
         <w:ind w:left="420"/>
         <w:rPr>
-          <w:rFonts w:hint="eastAsia"/>
-        </w:rPr>
-      </w:pPr>
-      <w:r>
-        <w:rPr>
-          <w:rFonts w:hint="eastAsia"/>
-          <w:lang w:eastAsia="zh-CN"/>
-        </w:rPr>
-        <w:t>。。。。。。</w:t>
-      </w:r>
-      <w:r>
-        <w:rPr>
-          <w:rFonts w:hint="eastAsia"/>
-        </w:rPr>
-        <w:t>。</w:t>
-      </w:r>
-    </w:p>
-    <w:p>
-      <w:pPr>
-        <w:ind w:left="420"/>
-        <w:rPr>
-          <w:rFonts w:hint="eastAsia"/>
-        </w:rPr>
-      </w:pPr>
-    </w:p>
-    <w:p>
-      <w:pPr>
-        <w:ind w:left="420"/>
-        <w:rPr>
-          <w:rFonts w:hint="eastAsia"/>
-        </w:rPr>
-      </w:pPr>
-    </w:p>
-    <w:p>
-      <w:pPr>
-        <w:ind w:left="420"/>
-        <w:rPr>
-          <w:rFonts w:hint="eastAsia"/>
-        </w:rPr>
-      </w:pPr>
-    </w:p>
-    <w:p>
-      <w:pPr>
-        <w:ind w:left="420"/>
-        <w:rPr>
-          <w:rFonts w:hint="eastAsia"/>
-        </w:rPr>
-      </w:pPr>
-    </w:p>
-    <w:p>
-      <w:pPr>
-        <w:ind w:left="420"/>
-        <w:rPr>
-          <w:rFonts w:hint="eastAsia"/>
-        </w:rPr>
-      </w:pPr>
-      <w:bookmarkStart w:id="0" w:name="_GoBack"/>
-      <w:bookmarkEnd w:id="0"/>
+          <w:rFonts w:hint="default"/>
+          <w:lang w:val="en-US"/>
+        </w:rPr>
+      </w:pPr>
+      <w:r>
+        <w:rPr>
+          <w:rFonts w:hint="default"/>
+          <w:lang w:val="en-US"/>
+        </w:rPr>
+        <w:t>Sysy.l</w:t>
+      </w:r>
+    </w:p>
+    <w:p>
+      <w:pPr>
+        <w:ind w:left="420"/>
+        <w:rPr>
+          <w:rFonts w:hint="default"/>
+          <w:lang w:val="en-US"/>
+        </w:rPr>
+      </w:pPr>
+    </w:p>
+    <w:p>
+      <w:pPr>
+        <w:ind w:left="420"/>
+        <w:rPr>
+          <w:rFonts w:hint="default"/>
+          <w:lang w:val="en-US"/>
+        </w:rPr>
+      </w:pPr>
+      <w:r>
+        <w:rPr>
+          <w:rFonts w:hint="default"/>
+          <w:lang w:val="en-US"/>
+        </w:rPr>
+        <w:t>%{</w:t>
+      </w:r>
+    </w:p>
+    <w:p>
+      <w:pPr>
+        <w:ind w:left="420"/>
+        <w:rPr>
+          <w:rFonts w:hint="default" w:eastAsia="宋体"/>
+          <w:lang w:val="en-US" w:eastAsia="zh-CN"/>
+        </w:rPr>
+      </w:pPr>
+      <w:r>
+        <w:rPr>
+          <w:rFonts w:hint="eastAsia"/>
+          <w:lang w:val="en-US" w:eastAsia="zh-CN"/>
+        </w:rPr>
+        <w:t>引入头文件,定义宏</w:t>
+      </w:r>
+    </w:p>
+    <w:p>
+      <w:pPr>
+        <w:ind w:left="420"/>
+        <w:rPr>
+          <w:rFonts w:hint="default"/>
+          <w:lang w:val="en-US"/>
+        </w:rPr>
+      </w:pPr>
+      <w:r>
+        <w:rPr>
+          <w:rFonts w:hint="default"/>
+          <w:lang w:val="en-US"/>
+        </w:rPr>
+        <w:t>%}</w:t>
+      </w:r>
+    </w:p>
+    <w:p>
+      <w:pPr>
+        <w:rPr>
+          <w:rFonts w:hint="default"/>
+          <w:lang w:val="en-US"/>
+        </w:rPr>
+      </w:pPr>
+    </w:p>
+    <w:p>
+      <w:pPr>
+        <w:ind w:left="420"/>
+        <w:rPr>
+          <w:rFonts w:hint="eastAsia"/>
+          <w:lang w:val="en-US" w:eastAsia="zh-CN"/>
+        </w:rPr>
+      </w:pPr>
+      <w:r>
+        <w:rPr>
+          <w:rFonts w:hint="eastAsia"/>
+          <w:lang w:val="en-US" w:eastAsia="zh-CN"/>
+        </w:rPr>
+        <w:t>定义正则表达式别名</w:t>
+      </w:r>
+    </w:p>
+    <w:p>
+      <w:pPr>
+        <w:ind w:left="420"/>
+        <w:rPr>
+          <w:rFonts w:hint="default"/>
+          <w:lang w:val="en-US" w:eastAsia="zh-CN"/>
+        </w:rPr>
+      </w:pPr>
+      <w:r>
+        <w:rPr>
+          <w:rFonts w:hint="eastAsia"/>
+          <w:lang w:val="en-US" w:eastAsia="zh-CN"/>
+        </w:rPr>
+        <w:t>声明命名空间</w:t>
+      </w:r>
+    </w:p>
+    <w:p>
+      <w:pPr>
+        <w:ind w:left="420"/>
+        <w:rPr>
+          <w:rFonts w:hint="default"/>
+          <w:lang w:val="en-US"/>
+        </w:rPr>
+      </w:pPr>
+      <w:r>
+        <w:rPr>
+          <w:rFonts w:hint="default"/>
+          <w:lang w:val="en-US"/>
+        </w:rPr>
+        <w:t>%s COMMENT</w:t>
+      </w:r>
+    </w:p>
+    <w:p>
+      <w:pPr>
+        <w:ind w:left="420"/>
+        <w:rPr>
+          <w:rFonts w:hint="default"/>
+          <w:lang w:val="en-US"/>
+        </w:rPr>
+      </w:pPr>
+      <w:r>
+        <w:rPr>
+          <w:rFonts w:hint="default"/>
+          <w:lang w:val="en-US"/>
+        </w:rPr>
+        <w:t>%s LINECOMMENT</w:t>
+      </w:r>
+    </w:p>
+    <w:p>
+      <w:pPr>
+        <w:ind w:left="420"/>
+        <w:rPr>
+          <w:rFonts w:hint="default"/>
+          <w:lang w:val="en-US"/>
+        </w:rPr>
+      </w:pPr>
+    </w:p>
+    <w:p>
+      <w:pPr>
+        <w:ind w:left="420"/>
+        <w:rPr>
+          <w:rFonts w:hint="default"/>
+          <w:lang w:val="en-US"/>
+        </w:rPr>
+      </w:pPr>
+      <w:r>
+        <w:rPr>
+          <w:rFonts w:hint="default"/>
+          <w:lang w:val="en-US"/>
+        </w:rPr>
+        <w:t>%%</w:t>
+      </w:r>
+    </w:p>
+    <w:p>
+      <w:pPr>
+        <w:ind w:left="420"/>
+        <w:rPr>
+          <w:rFonts w:hint="default" w:eastAsia="宋体"/>
+          <w:lang w:val="en-US" w:eastAsia="zh-CN"/>
+        </w:rPr>
+      </w:pPr>
+      <w:r>
+        <w:rPr>
+          <w:rFonts w:hint="eastAsia"/>
+          <w:lang w:val="en-US" w:eastAsia="zh-CN"/>
+        </w:rPr>
+        <w:t>匹配注释</w:t>
+      </w:r>
+    </w:p>
+    <w:p>
+      <w:pPr>
+        <w:ind w:left="420"/>
+        <w:rPr>
+          <w:rFonts w:hint="default"/>
+          <w:lang w:val="en-US"/>
+        </w:rPr>
+      </w:pPr>
+      <w:r>
+        <w:rPr>
+          <w:rFonts w:hint="default"/>
+          <w:lang w:val="en-US"/>
+        </w:rPr>
+        <w:t>"/*" {BEGIN(COMMENT);}</w:t>
+      </w:r>
+    </w:p>
+    <w:p>
+      <w:pPr>
+        <w:ind w:left="420"/>
+        <w:rPr>
+          <w:rFonts w:hint="default"/>
+          <w:lang w:val="en-US"/>
+        </w:rPr>
+      </w:pPr>
+      <w:r>
+        <w:rPr>
+          <w:rFonts w:hint="default"/>
+          <w:lang w:val="en-US"/>
+        </w:rPr>
+        <w:t>"//" {BEGIN(LINECOMMENT);}</w:t>
+      </w:r>
+    </w:p>
+    <w:p>
+      <w:pPr>
+        <w:ind w:left="420"/>
+        <w:rPr>
+          <w:rFonts w:hint="default"/>
+          <w:lang w:val="en-US"/>
+        </w:rPr>
+      </w:pPr>
+    </w:p>
+    <w:p>
+      <w:pPr>
+        <w:ind w:left="420"/>
+        <w:rPr>
+          <w:rFonts w:hint="default" w:eastAsia="宋体"/>
+          <w:lang w:val="en-US" w:eastAsia="zh-CN"/>
+        </w:rPr>
+      </w:pPr>
+      <w:r>
+        <w:rPr>
+          <w:rFonts w:hint="eastAsia"/>
+          <w:lang w:val="en-US" w:eastAsia="zh-CN"/>
+        </w:rPr>
+        <w:t>//字段匹配</w:t>
+      </w:r>
+    </w:p>
+    <w:p>
+      <w:pPr>
+        <w:ind w:left="420"/>
+        <w:rPr>
+          <w:rFonts w:hint="default"/>
+          <w:lang w:val="en-US"/>
+        </w:rPr>
+      </w:pPr>
+      <w:r>
+        <w:rPr>
+          <w:rFonts w:hint="default"/>
+          <w:lang w:val="en-US"/>
+        </w:rPr>
+        <w:t>"&lt;"         RETURN_TOKEN(LT);</w:t>
+      </w:r>
+    </w:p>
+    <w:p>
+      <w:pPr>
+        <w:ind w:left="420"/>
+        <w:rPr>
+          <w:rFonts w:hint="default"/>
+          <w:lang w:val="en-US"/>
+        </w:rPr>
+      </w:pPr>
+      <w:r>
+        <w:rPr>
+          <w:rFonts w:hint="default"/>
+          <w:lang w:val="en-US"/>
+        </w:rPr>
+        <w:t>.                                       printf("Error type [character] at line [%d] :Invalid character %c \n",yylineno,yytext[0]);</w:t>
+      </w:r>
+    </w:p>
+    <w:p>
+      <w:pPr>
+        <w:ind w:left="420"/>
+        <w:rPr>
+          <w:rFonts w:hint="default"/>
+          <w:lang w:val="en-US"/>
+        </w:rPr>
+      </w:pPr>
+      <w:r>
+        <w:rPr>
+          <w:rFonts w:hint="default"/>
+          <w:lang w:val="en-US"/>
+        </w:rPr>
+        <w:t>%%</w:t>
+      </w:r>
+    </w:p>
+    <w:p>
+      <w:pPr>
+        <w:ind w:left="420"/>
+        <w:rPr>
+          <w:rFonts w:hint="default"/>
+          <w:lang w:val="en-US"/>
+        </w:rPr>
+      </w:pPr>
+      <w:r>
+        <w:rPr>
+          <w:rFonts w:hint="default"/>
+          <w:lang w:val="en-US"/>
+        </w:rPr>
+        <w:t>Sysy.y</w:t>
+      </w:r>
+    </w:p>
+    <w:p>
+      <w:pPr>
+        <w:ind w:left="420"/>
+        <w:rPr>
+          <w:rFonts w:hint="default"/>
+          <w:lang w:val="en-US"/>
+        </w:rPr>
+      </w:pPr>
+      <w:r>
+        <w:rPr>
+          <w:rFonts w:hint="default"/>
+          <w:lang w:val="en-US" w:eastAsia="zh-CN"/>
+        </w:rPr>
+        <w:t>%{</w:t>
+      </w:r>
+    </w:p>
+    <w:p>
+      <w:pPr>
+        <w:ind w:left="420"/>
+        <w:rPr>
+          <w:rFonts w:hint="default"/>
+          <w:lang w:val="en-US" w:eastAsia="zh-CN"/>
+        </w:rPr>
+      </w:pPr>
+      <w:r>
+        <w:rPr>
+          <w:rFonts w:hint="eastAsia"/>
+          <w:lang w:val="en-US" w:eastAsia="zh-CN"/>
+        </w:rPr>
+        <w:t>C语言定义代码</w:t>
+      </w:r>
+    </w:p>
+    <w:p>
+      <w:pPr>
+        <w:ind w:left="420"/>
+        <w:rPr>
+          <w:rFonts w:hint="default"/>
+          <w:lang w:val="en-US"/>
+        </w:rPr>
+      </w:pPr>
+      <w:r>
+        <w:rPr>
+          <w:rFonts w:hint="default"/>
+          <w:lang w:val="en-US" w:eastAsia="zh-CN"/>
+        </w:rPr>
+        <w:t>%}</w:t>
+      </w:r>
+    </w:p>
+    <w:p>
+      <w:pPr>
+        <w:ind w:left="420"/>
+        <w:rPr>
+          <w:rFonts w:hint="default"/>
+          <w:lang w:val="en-US" w:eastAsia="zh-CN"/>
+        </w:rPr>
+      </w:pPr>
+      <w:r>
+        <w:rPr>
+          <w:rFonts w:hint="default"/>
+          <w:lang w:val="en-US" w:eastAsia="zh-CN"/>
+        </w:rPr>
+        <w:t>%union{</w:t>
+      </w:r>
+    </w:p>
+    <w:p>
+      <w:pPr>
+        <w:ind w:left="420"/>
+        <w:rPr>
+          <w:rFonts w:hint="default"/>
+          <w:lang w:val="en-US" w:eastAsia="zh-CN"/>
+        </w:rPr>
+      </w:pPr>
+      <w:r>
+        <w:rPr>
+          <w:rFonts w:hint="eastAsia"/>
+          <w:lang w:val="en-US" w:eastAsia="zh-CN"/>
+        </w:rPr>
+        <w:t>//类型声明</w:t>
+      </w:r>
+    </w:p>
+    <w:p>
+      <w:pPr>
+        <w:ind w:left="420"/>
+        <w:rPr>
+          <w:rFonts w:hint="default"/>
+          <w:lang w:val="en-US"/>
+        </w:rPr>
+      </w:pPr>
+      <w:r>
+        <w:rPr>
+          <w:rFonts w:hint="default"/>
+          <w:lang w:val="en-US" w:eastAsia="zh-CN"/>
+        </w:rPr>
+        <w:t>}</w:t>
+      </w:r>
+    </w:p>
+    <w:p>
+      <w:pPr>
+        <w:ind w:left="420"/>
+        <w:rPr>
+          <w:rFonts w:hint="default"/>
+          <w:lang w:val="en-US"/>
+        </w:rPr>
+      </w:pPr>
+      <w:r>
+        <w:rPr>
+          <w:rFonts w:hint="default"/>
+          <w:lang w:val="en-US" w:eastAsia="zh-CN"/>
+        </w:rPr>
+        <w:t>%token</w:t>
+      </w:r>
+    </w:p>
+    <w:p>
+      <w:pPr>
+        <w:ind w:left="420"/>
+        <w:rPr>
+          <w:rFonts w:hint="default" w:eastAsia="宋体"/>
+          <w:lang w:val="en-US" w:eastAsia="zh-CN"/>
+        </w:rPr>
+      </w:pPr>
+      <w:r>
+        <w:rPr>
+          <w:rFonts w:hint="eastAsia"/>
+          <w:lang w:val="en-US" w:eastAsia="zh-CN"/>
+        </w:rPr>
+        <w:t>...</w:t>
+      </w:r>
+    </w:p>
+    <w:p>
+      <w:pPr>
+        <w:ind w:left="420"/>
+        <w:rPr>
+          <w:rFonts w:hint="default"/>
+          <w:lang w:val="en-US"/>
+        </w:rPr>
+      </w:pPr>
+      <w:r>
+        <w:rPr>
+          <w:rFonts w:hint="default"/>
+          <w:lang w:val="en-US" w:eastAsia="zh-CN"/>
+        </w:rPr>
+        <w:t>%type</w:t>
+      </w:r>
+    </w:p>
+    <w:p>
+      <w:pPr>
+        <w:ind w:left="420"/>
+        <w:rPr>
+          <w:rFonts w:hint="default"/>
+          <w:lang w:val="en-US"/>
+        </w:rPr>
+      </w:pPr>
+      <w:r>
+        <w:rPr>
+          <w:rFonts w:hint="eastAsia"/>
+          <w:lang w:val="en-US" w:eastAsia="zh-CN"/>
+        </w:rPr>
+        <w:t>...</w:t>
+      </w:r>
+    </w:p>
+    <w:p>
+      <w:pPr>
+        <w:ind w:left="420"/>
+        <w:rPr>
+          <w:rFonts w:hint="default"/>
+          <w:lang w:val="en-US"/>
+        </w:rPr>
+      </w:pPr>
+      <w:r>
+        <w:rPr>
+          <w:rFonts w:hint="default"/>
+          <w:lang w:val="en-US" w:eastAsia="zh-CN"/>
+        </w:rPr>
+        <w:t>%start CompUnit</w:t>
+      </w:r>
+    </w:p>
+    <w:p>
+      <w:pPr>
+        <w:ind w:left="420"/>
+        <w:rPr>
+          <w:rFonts w:hint="default"/>
+          <w:lang w:val="en-US" w:eastAsia="zh-CN"/>
+        </w:rPr>
+      </w:pPr>
+      <w:r>
+        <w:rPr>
+          <w:rFonts w:hint="eastAsia"/>
+          <w:lang w:val="en-US" w:eastAsia="zh-CN"/>
+        </w:rPr>
+        <w:t>Comp</w:t>
+      </w:r>
+      <w:r>
+        <w:rPr>
+          <w:rFonts w:hint="default"/>
+          <w:lang w:val="en-US" w:eastAsia="zh-CN"/>
+        </w:rPr>
+        <w:t>Unit:{}</w:t>
+      </w:r>
+    </w:p>
+    <w:p>
+      <w:pPr>
+        <w:ind w:left="420"/>
+        <w:rPr>
+          <w:rFonts w:hint="default"/>
+          <w:lang w:val="en-US" w:eastAsia="zh-CN"/>
+        </w:rPr>
+      </w:pPr>
+      <w:r>
+        <w:rPr>
+          <w:rFonts w:hint="default"/>
+          <w:lang w:val="en-US" w:eastAsia="zh-CN"/>
+        </w:rPr>
+        <w:t>;</w:t>
+      </w:r>
+    </w:p>
+    <w:p>
+      <w:pPr>
+        <w:ind w:left="420"/>
+        <w:rPr>
+          <w:rFonts w:hint="default"/>
+          <w:lang w:val="en-US"/>
+        </w:rPr>
+      </w:pPr>
+      <w:r>
+        <w:rPr>
+          <w:rFonts w:hint="default"/>
+          <w:lang w:val="en-US" w:eastAsia="zh-CN"/>
+        </w:rPr>
+        <w:t>%%</w:t>
+      </w:r>
+    </w:p>
+    <w:p>
+      <w:pPr>
+        <w:ind w:firstLine="420" w:firstLineChars="0"/>
+        <w:rPr>
+          <w:rFonts w:hint="default" w:eastAsia="宋体"/>
+          <w:lang w:val="en-US" w:eastAsia="zh-CN"/>
+        </w:rPr>
+      </w:pPr>
+      <w:r>
+        <w:rPr>
+          <w:rFonts w:hint="eastAsia"/>
+          <w:lang w:val="en-US" w:eastAsia="zh-CN"/>
+        </w:rPr>
+        <w:t>模式匹配模块代码略去</w:t>
+      </w:r>
+    </w:p>
+    <w:p>
+      <w:pPr>
+        <w:ind w:firstLine="420" w:firstLineChars="0"/>
+        <w:rPr>
+          <w:rFonts w:hint="default"/>
+          <w:lang w:val="en-US" w:eastAsia="zh-CN"/>
+        </w:rPr>
+      </w:pPr>
+    </w:p>
+    <w:p>
+      <w:pPr>
+        <w:ind w:firstLine="420" w:firstLineChars="0"/>
+        <w:rPr>
+          <w:rFonts w:hint="default"/>
+          <w:lang w:val="en-US" w:eastAsia="zh-CN"/>
+        </w:rPr>
+      </w:pPr>
+      <w:r>
+        <w:rPr>
+          <w:rFonts w:hint="default"/>
+          <w:lang w:val="en-US" w:eastAsia="zh-CN"/>
+        </w:rPr>
+        <w:t>%%</w:t>
+      </w:r>
+    </w:p>
+    <w:p>
+      <w:pPr>
+        <w:ind w:firstLine="420" w:firstLineChars="0"/>
+        <w:rPr>
+          <w:rFonts w:hint="default" w:eastAsia="宋体"/>
+          <w:lang w:val="en-US" w:eastAsia="zh-CN"/>
+        </w:rPr>
+      </w:pPr>
+      <w:r>
+        <w:rPr>
+          <w:rFonts w:hint="default"/>
+          <w:lang w:val="en-US" w:eastAsia="zh-CN"/>
+        </w:rPr>
+        <w:t>//</w:t>
+      </w:r>
+      <w:r>
+        <w:rPr>
+          <w:rFonts w:hint="eastAsia"/>
+          <w:lang w:val="en-US" w:eastAsia="zh-CN"/>
+        </w:rPr>
+        <w:t>可以读取文件,也可以手动输入代码</w:t>
+      </w:r>
+    </w:p>
+    <w:p>
+      <w:pPr>
+        <w:ind w:left="420"/>
+        <w:rPr>
+          <w:rFonts w:hint="eastAsia"/>
+        </w:rPr>
+      </w:pPr>
+      <w:r>
+        <w:rPr>
+          <w:rFonts w:hint="default"/>
+          <w:lang w:val="en-US"/>
+        </w:rPr>
+        <w:t xml:space="preserve">//main </w:t>
+      </w:r>
+      <w:r>
+        <w:rPr>
+          <w:rFonts w:hint="eastAsia"/>
+          <w:lang w:val="en-US" w:eastAsia="zh-CN"/>
+        </w:rPr>
+        <w:t>入口函数略去</w:t>
+      </w:r>
     </w:p>
     <w:sectPr>
       <w:pgSz w:w="11906" w:h="16838"/>
@@ -1351,7 +2859,7 @@
   <w:docDefaults>
     <w:rPrDefault>
       <w:rPr>
-        <w:rFonts w:asciiTheme="minorHAnsi" w:hAnsiTheme="minorHAnsi" w:eastAsiaTheme="minorEastAsia" w:cstheme="minorBidi"/>
+        <w:rFonts w:ascii="Times New Roman" w:hAnsi="Times New Roman" w:eastAsia="宋体" w:cs="Times New Roman"/>
       </w:rPr>
     </w:rPrDefault>
     <w:pPrDefault/>
@@ -1730,7 +3238,7 @@
         <a:sysClr val="windowText" lastClr="000000"/>
       </a:dk1>
       <a:lt1>
-        <a:sysClr val="window" lastClr="CCE8CF"/>
+        <a:sysClr val="window" lastClr="FFFFFF"/>
       </a:lt1>
       <a:dk2>
         <a:srgbClr val="44546A"/>

</xml_diff>